<commit_message>
Adding Documentation File update
</commit_message>
<xml_diff>
--- a/Documentation.docx
+++ b/Documentation.docx
@@ -515,7 +515,21 @@
         <w:tab/>
         <w:t xml:space="preserve">  taken in part 3 to turn it into a system call. Then divide the difference by 100 to get time diff in</w:t>
         <w:tab/>
-        <w:t xml:space="preserve">  nanoseconds.</w:t>
+        <w:t xml:space="preserve">  </w:t>
+      </w:r>
+      <w:r>
+        <w:rPr>
+          <w:sz w:val="24"/>
+          <w:szCs w:val="24"/>
+        </w:rPr>
+        <w:t>micro</w:t>
+      </w:r>
+      <w:r>
+        <w:rPr>
+          <w:sz w:val="24"/>
+          <w:szCs w:val="24"/>
+        </w:rPr>
+        <w:t>seconds.</w:t>
       </w:r>
     </w:p>
     <w:p>

</xml_diff>